<commit_message>
little edit on the presentation layout
</commit_message>
<xml_diff>
--- a/Final Presentation/func_prog_final_presentation_paper_roshan.docx
+++ b/Final Presentation/func_prog_final_presentation_paper_roshan.docx
@@ -26,6 +26,8 @@
         <w:spacing w:line="480" w:lineRule="auto"/>
         <w:rPr>
           <w:rFonts w:ascii="Times New Roman" w:hAnsi="Times New Roman" w:cs="Times New Roman"/>
+          <w:b/>
+          <w:bCs/>
         </w:rPr>
       </w:pPr>
       <w:r>
@@ -396,7 +398,102 @@
           <w:i/>
           <w:iCs/>
         </w:rPr>
-        <w:t>Flame</w:t>
+        <w:t>Flame.call</w:t>
+      </w:r>
+      <w:r>
+        <w:rPr>
+          <w:rFonts w:ascii="Times New Roman" w:hAnsi="Times New Roman" w:cs="Times New Roman"/>
+        </w:rPr>
+        <w:t xml:space="preserve"> </w:t>
+      </w:r>
+      <w:r>
+        <w:rPr>
+          <w:rFonts w:ascii="Times New Roman" w:hAnsi="Times New Roman" w:cs="Times New Roman"/>
+        </w:rPr>
+        <w:t>and Flame checks if there is currently a pool of nodes running that could execute that code. If not, it requests a new machine from your infrastructure provider</w:t>
+      </w:r>
+      <w:r>
+        <w:rPr>
+          <w:rFonts w:ascii="Times New Roman" w:hAnsi="Times New Roman" w:cs="Times New Roman"/>
+        </w:rPr>
+        <w:t xml:space="preserve"> (</w:t>
+      </w:r>
+      <w:r>
+        <w:rPr>
+          <w:rFonts w:ascii="Times New Roman" w:hAnsi="Times New Roman" w:cs="Times New Roman"/>
+        </w:rPr>
+        <w:t xml:space="preserve">Fly.io </w:t>
+      </w:r>
+      <w:r>
+        <w:rPr>
+          <w:rFonts w:ascii="Times New Roman" w:hAnsi="Times New Roman" w:cs="Times New Roman"/>
+        </w:rPr>
+        <w:t>for instance)</w:t>
+      </w:r>
+      <w:r>
+        <w:rPr>
+          <w:rFonts w:ascii="Times New Roman" w:hAnsi="Times New Roman" w:cs="Times New Roman"/>
+        </w:rPr>
+        <w:t xml:space="preserve"> spins it up with your application's Docker image and connects it back to the parent node. Distributed Erlang takes care of everything else</w:t>
+      </w:r>
+      <w:r>
+        <w:rPr>
+          <w:rFonts w:ascii="Times New Roman" w:hAnsi="Times New Roman" w:cs="Times New Roman"/>
+        </w:rPr>
+        <w:t>.</w:t>
+      </w:r>
+      <w:r>
+        <w:rPr>
+          <w:rFonts w:ascii="Times New Roman" w:hAnsi="Times New Roman" w:cs="Times New Roman"/>
+        </w:rPr>
+        <w:t xml:space="preserve"> </w:t>
+      </w:r>
+      <w:r>
+        <w:rPr>
+          <w:rFonts w:ascii="Times New Roman" w:hAnsi="Times New Roman" w:cs="Times New Roman"/>
+        </w:rPr>
+        <w:t>I</w:t>
+      </w:r>
+      <w:r>
+        <w:rPr>
+          <w:rFonts w:ascii="Times New Roman" w:hAnsi="Times New Roman" w:cs="Times New Roman"/>
+        </w:rPr>
+        <w:t>t ships the function and its captured state to the remote node, executes it, and returns the result as if it all happened locally.</w:t>
+      </w:r>
+    </w:p>
+    <w:p>
+      <w:pPr>
+        <w:spacing w:line="480" w:lineRule="auto"/>
+        <w:rPr>
+          <w:rFonts w:ascii="Times New Roman" w:hAnsi="Times New Roman" w:cs="Times New Roman"/>
+        </w:rPr>
+      </w:pPr>
+    </w:p>
+    <w:p>
+      <w:pPr>
+        <w:spacing w:line="480" w:lineRule="auto"/>
+        <w:rPr>
+          <w:rFonts w:ascii="Times New Roman" w:hAnsi="Times New Roman" w:cs="Times New Roman"/>
+        </w:rPr>
+      </w:pPr>
+      <w:r>
+        <w:rPr>
+          <w:rFonts w:ascii="Times New Roman" w:hAnsi="Times New Roman" w:cs="Times New Roman"/>
+        </w:rPr>
+        <w:t>One of the remarkable aspects McCord highlights is how little code Flame itself requires. Leveraging the Beam’s native capabilities</w:t>
+      </w:r>
+      <w:r>
+        <w:rPr>
+          <w:rFonts w:ascii="Times New Roman" w:hAnsi="Times New Roman" w:cs="Times New Roman"/>
+        </w:rPr>
+        <w:t xml:space="preserve"> </w:t>
+      </w:r>
+      <w:proofErr w:type="gramStart"/>
+      <w:r>
+        <w:rPr>
+          <w:rFonts w:ascii="Times New Roman" w:hAnsi="Times New Roman" w:cs="Times New Roman"/>
+        </w:rPr>
+        <w:t xml:space="preserve">like </w:t>
       </w:r>
       <w:r>
         <w:rPr>
@@ -404,7 +501,14 @@
           <w:i/>
           <w:iCs/>
         </w:rPr>
-        <w:t>.</w:t>
+        <w:t>:erpc</w:t>
+      </w:r>
+      <w:proofErr w:type="gramEnd"/>
+      <w:r>
+        <w:rPr>
+          <w:rFonts w:ascii="Times New Roman" w:hAnsi="Times New Roman" w:cs="Times New Roman"/>
+        </w:rPr>
+        <w:t xml:space="preserve"> and :</w:t>
       </w:r>
       <w:r>
         <w:rPr>
@@ -412,102 +516,13 @@
           <w:i/>
           <w:iCs/>
         </w:rPr>
-        <w:t>call</w:t>
-      </w:r>
-      <w:r>
-        <w:rPr>
-          <w:rFonts w:ascii="Times New Roman" w:hAnsi="Times New Roman" w:cs="Times New Roman"/>
-        </w:rPr>
-        <w:t xml:space="preserve"> </w:t>
-      </w:r>
-      <w:r>
-        <w:rPr>
-          <w:rFonts w:ascii="Times New Roman" w:hAnsi="Times New Roman" w:cs="Times New Roman"/>
-        </w:rPr>
-        <w:t>and Flame checks if there is currently a pool of nodes running that could execute that code. If not, it requests a new machine from your infrastructure provider</w:t>
-      </w:r>
-      <w:r>
-        <w:rPr>
-          <w:rFonts w:ascii="Times New Roman" w:hAnsi="Times New Roman" w:cs="Times New Roman"/>
-        </w:rPr>
-        <w:t xml:space="preserve"> (</w:t>
-      </w:r>
-      <w:r>
-        <w:rPr>
-          <w:rFonts w:ascii="Times New Roman" w:hAnsi="Times New Roman" w:cs="Times New Roman"/>
-        </w:rPr>
-        <w:t xml:space="preserve">Fly.io </w:t>
-      </w:r>
-      <w:r>
-        <w:rPr>
-          <w:rFonts w:ascii="Times New Roman" w:hAnsi="Times New Roman" w:cs="Times New Roman"/>
-        </w:rPr>
-        <w:t>for instance)</w:t>
-      </w:r>
-      <w:r>
-        <w:rPr>
-          <w:rFonts w:ascii="Times New Roman" w:hAnsi="Times New Roman" w:cs="Times New Roman"/>
-        </w:rPr>
-        <w:t xml:space="preserve"> spins it up with your application's Docker image and connects it back to the parent node. Distributed Erlang takes care of everything else</w:t>
-      </w:r>
-      <w:r>
-        <w:rPr>
-          <w:rFonts w:ascii="Times New Roman" w:hAnsi="Times New Roman" w:cs="Times New Roman"/>
-        </w:rPr>
-        <w:t>.</w:t>
-      </w:r>
-      <w:r>
-        <w:rPr>
-          <w:rFonts w:ascii="Times New Roman" w:hAnsi="Times New Roman" w:cs="Times New Roman"/>
-        </w:rPr>
-        <w:t xml:space="preserve"> </w:t>
-      </w:r>
-      <w:r>
-        <w:rPr>
-          <w:rFonts w:ascii="Times New Roman" w:hAnsi="Times New Roman" w:cs="Times New Roman"/>
-        </w:rPr>
-        <w:t>I</w:t>
-      </w:r>
-      <w:r>
-        <w:rPr>
-          <w:rFonts w:ascii="Times New Roman" w:hAnsi="Times New Roman" w:cs="Times New Roman"/>
-        </w:rPr>
-        <w:t>t ships the function and its captured state to the remote node, executes it, and returns the result as if it all happened locally.</w:t>
-      </w:r>
-    </w:p>
-    <w:p>
-      <w:pPr>
-        <w:spacing w:line="480" w:lineRule="auto"/>
-        <w:rPr>
-          <w:rFonts w:ascii="Times New Roman" w:hAnsi="Times New Roman" w:cs="Times New Roman"/>
-        </w:rPr>
-      </w:pPr>
-    </w:p>
-    <w:p>
-      <w:pPr>
-        <w:spacing w:line="480" w:lineRule="auto"/>
-        <w:rPr>
-          <w:rFonts w:ascii="Times New Roman" w:hAnsi="Times New Roman" w:cs="Times New Roman"/>
-        </w:rPr>
-      </w:pPr>
-      <w:r>
-        <w:rPr>
-          <w:rFonts w:ascii="Times New Roman" w:hAnsi="Times New Roman" w:cs="Times New Roman"/>
-        </w:rPr>
-        <w:t>One of the remarkable aspects McCord highlights is how little code Flame itself requires. Leveraging the Beam’s native capabilities</w:t>
-      </w:r>
-      <w:r>
-        <w:rPr>
-          <w:rFonts w:ascii="Times New Roman" w:hAnsi="Times New Roman" w:cs="Times New Roman"/>
-        </w:rPr>
-        <w:t xml:space="preserve"> </w:t>
-      </w:r>
-      <w:proofErr w:type="gramStart"/>
-      <w:r>
-        <w:rPr>
-          <w:rFonts w:ascii="Times New Roman" w:hAnsi="Times New Roman" w:cs="Times New Roman"/>
-        </w:rPr>
-        <w:t xml:space="preserve">like </w:t>
+        <w:t>rpc</w:t>
+      </w:r>
+      <w:r>
+        <w:rPr>
+          <w:rFonts w:ascii="Times New Roman" w:hAnsi="Times New Roman" w:cs="Times New Roman"/>
+        </w:rPr>
+        <w:t xml:space="preserve">, and </w:t>
       </w:r>
       <w:r>
         <w:rPr>
@@ -515,14 +530,53 @@
           <w:i/>
           <w:iCs/>
         </w:rPr>
-        <w:t>:erpc</w:t>
-      </w:r>
-      <w:proofErr w:type="gramEnd"/>
-      <w:r>
-        <w:rPr>
-          <w:rFonts w:ascii="Times New Roman" w:hAnsi="Times New Roman" w:cs="Times New Roman"/>
-        </w:rPr>
-        <w:t xml:space="preserve"> and :</w:t>
+        <w:t>Node.spawn_monitor</w:t>
+      </w:r>
+      <w:r>
+        <w:rPr>
+          <w:rFonts w:ascii="Times New Roman" w:hAnsi="Times New Roman" w:cs="Times New Roman"/>
+        </w:rPr>
+        <w:t xml:space="preserve">, </w:t>
+      </w:r>
+      <w:r>
+        <w:rPr>
+          <w:rFonts w:ascii="Times New Roman" w:hAnsi="Times New Roman" w:cs="Times New Roman"/>
+        </w:rPr>
+        <w:t>the complexity melts away. Flame does not need custom serialization logic or rewriting of code. State, closures, and messages are transmitted seamlessly.</w:t>
+      </w:r>
+    </w:p>
+    <w:p>
+      <w:pPr>
+        <w:spacing w:line="480" w:lineRule="auto"/>
+        <w:rPr>
+          <w:rFonts w:ascii="Times New Roman" w:hAnsi="Times New Roman" w:cs="Times New Roman"/>
+        </w:rPr>
+      </w:pPr>
+      <w:r>
+        <w:rPr>
+          <w:rFonts w:ascii="Times New Roman" w:hAnsi="Times New Roman" w:cs="Times New Roman"/>
+        </w:rPr>
+        <w:br/>
+        <w:t>McCord provides several demos to illustrate Flame’s power and simplicity</w:t>
+      </w:r>
+      <w:r>
+        <w:rPr>
+          <w:rFonts w:ascii="Times New Roman" w:hAnsi="Times New Roman" w:cs="Times New Roman"/>
+        </w:rPr>
+        <w:t xml:space="preserve">. </w:t>
+      </w:r>
+      <w:r>
+        <w:rPr>
+          <w:rFonts w:ascii="Times New Roman" w:hAnsi="Times New Roman" w:cs="Times New Roman"/>
+        </w:rPr>
+        <w:t xml:space="preserve">In a LiveView scenario, a user uploads a video file, and ffmpeg processes it frame-by-frame to produce </w:t>
+      </w:r>
+      <w:r>
+        <w:rPr>
+          <w:rFonts w:ascii="Times New Roman" w:hAnsi="Times New Roman" w:cs="Times New Roman"/>
+        </w:rPr>
+        <w:lastRenderedPageBreak/>
+        <w:t xml:space="preserve">thumbnails. Traditionally, this might require a dedicated background node or a complicated serverless pipeline. With Flame, McCord simply wraps the process in </w:t>
       </w:r>
       <w:r>
         <w:rPr>
@@ -530,74 +584,6 @@
           <w:i/>
           <w:iCs/>
         </w:rPr>
-        <w:t>rpc</w:t>
-      </w:r>
-      <w:r>
-        <w:rPr>
-          <w:rFonts w:ascii="Times New Roman" w:hAnsi="Times New Roman" w:cs="Times New Roman"/>
-        </w:rPr>
-        <w:t xml:space="preserve">, and </w:t>
-      </w:r>
-      <w:r>
-        <w:rPr>
-          <w:rFonts w:ascii="Times New Roman" w:hAnsi="Times New Roman" w:cs="Times New Roman"/>
-          <w:i/>
-          <w:iCs/>
-        </w:rPr>
-        <w:t>Node.spawn_monitor</w:t>
-      </w:r>
-      <w:r>
-        <w:rPr>
-          <w:rFonts w:ascii="Times New Roman" w:hAnsi="Times New Roman" w:cs="Times New Roman"/>
-        </w:rPr>
-        <w:t xml:space="preserve">, </w:t>
-      </w:r>
-      <w:r>
-        <w:rPr>
-          <w:rFonts w:ascii="Times New Roman" w:hAnsi="Times New Roman" w:cs="Times New Roman"/>
-        </w:rPr>
-        <w:t>the complexity melts away. Flame does not need custom serialization logic or rewriting of code. State, closures, and messages are transmitted seamlessly.</w:t>
-      </w:r>
-    </w:p>
-    <w:p>
-      <w:pPr>
-        <w:spacing w:line="480" w:lineRule="auto"/>
-        <w:rPr>
-          <w:rFonts w:ascii="Times New Roman" w:hAnsi="Times New Roman" w:cs="Times New Roman"/>
-        </w:rPr>
-      </w:pPr>
-      <w:r>
-        <w:rPr>
-          <w:rFonts w:ascii="Times New Roman" w:hAnsi="Times New Roman" w:cs="Times New Roman"/>
-        </w:rPr>
-        <w:br/>
-        <w:t>McCord provides several demos to illustrate Flame’s power and simplicity</w:t>
-      </w:r>
-      <w:r>
-        <w:rPr>
-          <w:rFonts w:ascii="Times New Roman" w:hAnsi="Times New Roman" w:cs="Times New Roman"/>
-        </w:rPr>
-        <w:t xml:space="preserve">. </w:t>
-      </w:r>
-      <w:r>
-        <w:rPr>
-          <w:rFonts w:ascii="Times New Roman" w:hAnsi="Times New Roman" w:cs="Times New Roman"/>
-        </w:rPr>
-        <w:t xml:space="preserve">In a LiveView scenario, a user uploads a video file, and ffmpeg processes it frame-by-frame to produce </w:t>
-      </w:r>
-      <w:r>
-        <w:rPr>
-          <w:rFonts w:ascii="Times New Roman" w:hAnsi="Times New Roman" w:cs="Times New Roman"/>
-        </w:rPr>
-        <w:lastRenderedPageBreak/>
-        <w:t xml:space="preserve">thumbnails. Traditionally, this might require a dedicated background node or a complicated serverless pipeline. With Flame, McCord simply wraps the process in </w:t>
-      </w:r>
-      <w:r>
-        <w:rPr>
-          <w:rFonts w:ascii="Times New Roman" w:hAnsi="Times New Roman" w:cs="Times New Roman"/>
-          <w:i/>
-          <w:iCs/>
-        </w:rPr>
         <w:t>Flame.place_child</w:t>
       </w:r>
       <w:r>
@@ -678,38 +664,14 @@
         <w:rPr>
           <w:rFonts w:ascii="Times New Roman" w:hAnsi="Times New Roman" w:cs="Times New Roman"/>
         </w:rPr>
-        <w:t xml:space="preserve">Flame runs your complete Elixir application without locking you into proprietary ecosystems. You write normal Elixir code, use your preferred database, broadcast via Phoenix Pub/Sub, and run system commands. In tests, it defaults to local </w:t>
-      </w:r>
-      <w:r>
-        <w:rPr>
-          <w:rFonts w:ascii="Times New Roman" w:hAnsi="Times New Roman" w:cs="Times New Roman"/>
-        </w:rPr>
-        <w:t>mode,</w:t>
-      </w:r>
-      <w:r>
-        <w:rPr>
-          <w:rFonts w:ascii="Times New Roman" w:hAnsi="Times New Roman" w:cs="Times New Roman"/>
-        </w:rPr>
-        <w:t xml:space="preserve"> so everything works like a normal </w:t>
+        <w:t xml:space="preserve">Flame runs your complete Elixir application without locking you into proprietary ecosystems. You write normal Elixir code, use your preferred database, broadcast via Phoenix Pub/Sub, and run system commands. In tests, it defaults to local mode, so everything works like a normal </w:t>
       </w:r>
       <w:r>
         <w:rPr>
           <w:rFonts w:ascii="Times New Roman" w:hAnsi="Times New Roman" w:cs="Times New Roman"/>
         </w:rPr>
         <w:lastRenderedPageBreak/>
-        <w:t xml:space="preserve">inline call, simplifying development and deployment. Its pluggable backends already include Fly.io and </w:t>
-      </w:r>
-      <w:r>
-        <w:rPr>
-          <w:rFonts w:ascii="Times New Roman" w:hAnsi="Times New Roman" w:cs="Times New Roman"/>
-        </w:rPr>
-        <w:t>Kubernetes and</w:t>
-      </w:r>
-      <w:r>
-        <w:rPr>
-          <w:rFonts w:ascii="Times New Roman" w:hAnsi="Times New Roman" w:cs="Times New Roman"/>
-        </w:rPr>
-        <w:t xml:space="preserve"> more can be added.</w:t>
+        <w:t>inline call, simplifying development and deployment. Its pluggable backends already include Fly.io and Kubernetes and more can be added.</w:t>
       </w:r>
     </w:p>
     <w:p>
@@ -759,9 +721,11 @@
     <w:sectPr>
       <w:headerReference w:type="even" r:id="rId7"/>
       <w:headerReference w:type="default" r:id="rId8"/>
+      <w:headerReference w:type="first" r:id="rId9"/>
       <w:pgSz w:w="12240" w:h="15840"/>
-      <w:pgMar w:top="1440" w:right="1440" w:bottom="1440" w:left="1440" w:header="720" w:footer="720" w:gutter="0"/>
+      <w:pgMar w:top="1440" w:right="1440" w:bottom="1440" w:left="1440" w:header="432" w:footer="720" w:gutter="0"/>
       <w:cols w:space="720"/>
+      <w:titlePg/>
       <w:docGrid w:linePitch="360"/>
     </w:sectPr>
   </w:body>
@@ -866,6 +830,71 @@
         <w:rStyle w:val="PageNumber"/>
       </w:rPr>
       <w:id w:val="-1954319404"/>
+      <w:docPartObj>
+        <w:docPartGallery w:val="Page Numbers (Top of Page)"/>
+        <w:docPartUnique/>
+      </w:docPartObj>
+    </w:sdtPr>
+    <w:sdtContent>
+      <w:p>
+        <w:pPr>
+          <w:pStyle w:val="Header"/>
+          <w:framePr w:wrap="none" w:vAnchor="text" w:hAnchor="margin" w:xAlign="right" w:y="1"/>
+          <w:rPr>
+            <w:rStyle w:val="PageNumber"/>
+          </w:rPr>
+        </w:pPr>
+        <w:r>
+          <w:rPr>
+            <w:rStyle w:val="PageNumber"/>
+          </w:rPr>
+          <w:fldChar w:fldCharType="begin"/>
+        </w:r>
+        <w:r>
+          <w:rPr>
+            <w:rStyle w:val="PageNumber"/>
+          </w:rPr>
+          <w:instrText xml:space="preserve"> PAGE </w:instrText>
+        </w:r>
+        <w:r>
+          <w:rPr>
+            <w:rStyle w:val="PageNumber"/>
+          </w:rPr>
+          <w:fldChar w:fldCharType="separate"/>
+        </w:r>
+        <w:r>
+          <w:rPr>
+            <w:rStyle w:val="PageNumber"/>
+            <w:noProof/>
+          </w:rPr>
+          <w:t>1</w:t>
+        </w:r>
+        <w:r>
+          <w:rPr>
+            <w:rStyle w:val="PageNumber"/>
+          </w:rPr>
+          <w:fldChar w:fldCharType="end"/>
+        </w:r>
+      </w:p>
+    </w:sdtContent>
+  </w:sdt>
+  <w:p>
+    <w:pPr>
+      <w:pStyle w:val="Header"/>
+      <w:ind w:right="360"/>
+    </w:pPr>
+  </w:p>
+</w:hdr>
+</file>
+
+<file path=word/header3.xml><?xml version="1.0" encoding="utf-8"?>
+<w:hdr xmlns:wpc="http://schemas.microsoft.com/office/word/2010/wordprocessingCanvas" xmlns:cx="http://schemas.microsoft.com/office/drawing/2014/chartex" xmlns:cx1="http://schemas.microsoft.com/office/drawing/2015/9/8/chartex" xmlns:cx2="http://schemas.microsoft.com/office/drawing/2015/10/21/chartex" xmlns:cx3="http://schemas.microsoft.com/office/drawing/2016/5/9/chartex" xmlns:cx4="http://schemas.microsoft.com/office/drawing/2016/5/10/chartex" xmlns:cx5="http://schemas.microsoft.com/office/drawing/2016/5/11/chartex" xmlns:cx6="http://schemas.microsoft.com/office/drawing/2016/5/12/chartex" xmlns:cx7="http://schemas.microsoft.com/office/drawing/2016/5/13/chartex" xmlns:cx8="http://schemas.microsoft.com/office/drawing/2016/5/14/chartex" xmlns:mc="http://schemas.openxmlformats.org/markup-compatibility/2006" xmlns:aink="http://schemas.microsoft.com/office/drawing/2016/ink" xmlns:am3d="http://schemas.microsoft.com/office/drawing/2017/model3d" xmlns:o="urn:schemas-microsoft-com:office:office" xmlns:oel="http://schemas.microsoft.com/office/2019/extlst" xmlns:r="http://schemas.openxmlformats.org/officeDocument/2006/relationships" xmlns:m="http://schemas.openxmlformats.org/officeDocument/2006/math" xmlns:v="urn:schemas-microsoft-com:vml" xmlns:wp14="http://schemas.microsoft.com/office/word/2010/wordprocessingDrawing" xmlns:wp="http://schemas.openxmlformats.org/drawingml/2006/wordprocessingDrawing" xmlns:w10="urn:schemas-microsoft-com:office:word" xmlns:w="http://schemas.openxmlformats.org/wordprocessingml/2006/main" xmlns:w14="http://schemas.microsoft.com/office/word/2010/wordml" xmlns:w15="http://schemas.microsoft.com/office/word/2012/wordml" xmlns:w16cex="http://schemas.microsoft.com/office/word/2018/wordml/cex" xmlns:w16cid="http://schemas.microsoft.com/office/word/2016/wordml/cid" xmlns:w16="http://schemas.microsoft.com/office/word/2018/wordml" xmlns:w16du="http://schemas.microsoft.com/office/word/2023/wordml/word16du" xmlns:w16sdtdh="http://schemas.microsoft.com/office/word/2020/wordml/sdtdatahash" xmlns:w16sdtfl="http://schemas.microsoft.com/office/word/2024/wordml/sdtformatlock" xmlns:w16se="http://schemas.microsoft.com/office/word/2015/wordml/symex" xmlns:wpg="http://schemas.microsoft.com/office/word/2010/wordprocessingGroup" xmlns:wpi="http://schemas.microsoft.com/office/word/2010/wordprocessingInk" xmlns:wne="http://schemas.microsoft.com/office/word/2006/wordml" xmlns:wps="http://schemas.microsoft.com/office/word/2010/wordprocessingShape" mc:Ignorable="w14 w15 w16se w16cid w16 w16cex w16sdtdh w16sdtfl w16du wp14">
+  <w:sdt>
+    <w:sdtPr>
+      <w:rPr>
+        <w:rStyle w:val="PageNumber"/>
+      </w:rPr>
+      <w:id w:val="1139996257"/>
       <w:docPartObj>
         <w:docPartGallery w:val="Page Numbers (Top of Page)"/>
         <w:docPartUnique/>

</xml_diff>

<commit_message>
oops forgot to add references
</commit_message>
<xml_diff>
--- a/Final Presentation/func_prog_final_presentation_paper_roshan.docx
+++ b/Final Presentation/func_prog_final_presentation_paper_roshan.docx
@@ -718,10 +718,197 @@
         <w:t>McCord’s talk advocates a Beam-first approach to scaling. Instead of scaling entire apps or relying on vendor-driven serverless solutions, Flame allows granular, on-demand scaling at the function or process level. It aligns with Elixir’s philosophy of simplicity and fault tolerance, letting developers focus on features, not infrastructure.</w:t>
       </w:r>
     </w:p>
+    <w:p>
+      <w:pPr>
+        <w:spacing w:line="480" w:lineRule="auto"/>
+        <w:rPr>
+          <w:rFonts w:ascii="Times New Roman" w:hAnsi="Times New Roman" w:cs="Times New Roman"/>
+        </w:rPr>
+      </w:pPr>
+    </w:p>
+    <w:p>
+      <w:pPr>
+        <w:spacing w:line="480" w:lineRule="auto"/>
+        <w:jc w:val="center"/>
+        <w:rPr>
+          <w:rFonts w:ascii="Times New Roman" w:hAnsi="Times New Roman" w:cs="Times New Roman"/>
+        </w:rPr>
+      </w:pPr>
+    </w:p>
+    <w:p>
+      <w:pPr>
+        <w:spacing w:line="480" w:lineRule="auto"/>
+        <w:jc w:val="center"/>
+        <w:rPr>
+          <w:rFonts w:ascii="Times New Roman" w:hAnsi="Times New Roman" w:cs="Times New Roman"/>
+        </w:rPr>
+      </w:pPr>
+      <w:r>
+        <w:rPr>
+          <w:rFonts w:ascii="Times New Roman" w:hAnsi="Times New Roman" w:cs="Times New Roman"/>
+        </w:rPr>
+        <w:t>References</w:t>
+      </w:r>
+    </w:p>
+    <w:p>
+      <w:pPr>
+        <w:pStyle w:val="ListParagraph"/>
+        <w:numPr>
+          <w:ilvl w:val="0"/>
+          <w:numId w:val="3"/>
+        </w:numPr>
+        <w:spacing w:line="480" w:lineRule="auto"/>
+        <w:ind w:left="360"/>
+        <w:rPr>
+          <w:rFonts w:ascii="Times New Roman" w:hAnsi="Times New Roman" w:cs="Times New Roman"/>
+        </w:rPr>
+      </w:pPr>
+      <w:r>
+        <w:rPr>
+          <w:rFonts w:ascii="Times New Roman" w:hAnsi="Times New Roman" w:cs="Times New Roman"/>
+        </w:rPr>
+        <w:t>McCord, Chris. (2023, August). Rethinking Autoscaling with Flame. Presentation at ElixirConf 2023.</w:t>
+      </w:r>
+      <w:r>
+        <w:rPr>
+          <w:rFonts w:ascii="Times New Roman" w:hAnsi="Times New Roman" w:cs="Times New Roman"/>
+        </w:rPr>
+        <w:t xml:space="preserve"> </w:t>
+      </w:r>
+      <w:hyperlink r:id="rId7" w:history="1">
+        <w:r>
+          <w:rPr>
+            <w:rStyle w:val="Hyperlink"/>
+            <w:rFonts w:ascii="Times New Roman" w:hAnsi="Times New Roman" w:cs="Times New Roman"/>
+          </w:rPr>
+          <w:t>http</w:t>
+        </w:r>
+        <w:r>
+          <w:rPr>
+            <w:rStyle w:val="Hyperlink"/>
+            <w:rFonts w:ascii="Times New Roman" w:hAnsi="Times New Roman" w:cs="Times New Roman"/>
+          </w:rPr>
+          <w:t>s</w:t>
+        </w:r>
+        <w:r>
+          <w:rPr>
+            <w:rStyle w:val="Hyperlink"/>
+            <w:rFonts w:ascii="Times New Roman" w:hAnsi="Times New Roman" w:cs="Times New Roman"/>
+          </w:rPr>
+          <w:t>://www.youtube</w:t>
+        </w:r>
+        <w:r>
+          <w:rPr>
+            <w:rStyle w:val="Hyperlink"/>
+            <w:rFonts w:ascii="Times New Roman" w:hAnsi="Times New Roman" w:cs="Times New Roman"/>
+          </w:rPr>
+          <w:t>.</w:t>
+        </w:r>
+        <w:r>
+          <w:rPr>
+            <w:rStyle w:val="Hyperlink"/>
+            <w:rFonts w:ascii="Times New Roman" w:hAnsi="Times New Roman" w:cs="Times New Roman"/>
+          </w:rPr>
+          <w:t>com/watch?v=GICJ42OyBGg&amp;</w:t>
+        </w:r>
+        <w:r>
+          <w:rPr>
+            <w:rStyle w:val="Hyperlink"/>
+            <w:rFonts w:ascii="Times New Roman" w:hAnsi="Times New Roman" w:cs="Times New Roman"/>
+          </w:rPr>
+          <w:t>t</w:t>
+        </w:r>
+        <w:r>
+          <w:rPr>
+            <w:rStyle w:val="Hyperlink"/>
+            <w:rFonts w:ascii="Times New Roman" w:hAnsi="Times New Roman" w:cs="Times New Roman"/>
+          </w:rPr>
+          <w:t>=154</w:t>
+        </w:r>
+        <w:r>
+          <w:rPr>
+            <w:rStyle w:val="Hyperlink"/>
+            <w:rFonts w:ascii="Times New Roman" w:hAnsi="Times New Roman" w:cs="Times New Roman"/>
+          </w:rPr>
+          <w:t>3</w:t>
+        </w:r>
+        <w:r>
+          <w:rPr>
+            <w:rStyle w:val="Hyperlink"/>
+            <w:rFonts w:ascii="Times New Roman" w:hAnsi="Times New Roman" w:cs="Times New Roman"/>
+          </w:rPr>
+          <w:t>s</w:t>
+        </w:r>
+      </w:hyperlink>
+    </w:p>
+    <w:p>
+      <w:pPr>
+        <w:pStyle w:val="ListParagraph"/>
+        <w:numPr>
+          <w:ilvl w:val="0"/>
+          <w:numId w:val="3"/>
+        </w:numPr>
+        <w:spacing w:line="480" w:lineRule="auto"/>
+        <w:ind w:left="360"/>
+        <w:rPr>
+          <w:rFonts w:ascii="Times New Roman" w:hAnsi="Times New Roman" w:cs="Times New Roman"/>
+        </w:rPr>
+      </w:pPr>
+      <w:r>
+        <w:rPr>
+          <w:rFonts w:ascii="Times New Roman" w:hAnsi="Times New Roman" w:cs="Times New Roman"/>
+        </w:rPr>
+        <w:t xml:space="preserve">Flame. GitHub Repository. </w:t>
+      </w:r>
+      <w:hyperlink r:id="rId8" w:history="1">
+        <w:r>
+          <w:rPr>
+            <w:rStyle w:val="Hyperlink"/>
+            <w:rFonts w:ascii="Times New Roman" w:hAnsi="Times New Roman" w:cs="Times New Roman"/>
+          </w:rPr>
+          <w:t>https://github.com/phoenixframework/flame</w:t>
+        </w:r>
+      </w:hyperlink>
+    </w:p>
+    <w:p>
+      <w:pPr>
+        <w:pStyle w:val="ListParagraph"/>
+        <w:numPr>
+          <w:ilvl w:val="0"/>
+          <w:numId w:val="3"/>
+        </w:numPr>
+        <w:spacing w:line="480" w:lineRule="auto"/>
+        <w:ind w:left="360"/>
+        <w:rPr>
+          <w:rFonts w:ascii="Times New Roman" w:hAnsi="Times New Roman" w:cs="Times New Roman"/>
+        </w:rPr>
+      </w:pPr>
+      <w:r>
+        <w:rPr>
+          <w:rFonts w:ascii="Times New Roman" w:hAnsi="Times New Roman" w:cs="Times New Roman"/>
+        </w:rPr>
+        <w:t>Hosting WordPress on AWS reference architecture</w:t>
+      </w:r>
+      <w:r>
+        <w:rPr>
+          <w:rFonts w:ascii="Times New Roman" w:hAnsi="Times New Roman" w:cs="Times New Roman"/>
+        </w:rPr>
+        <w:t xml:space="preserve">. </w:t>
+      </w:r>
+      <w:hyperlink r:id="rId9" w:history="1">
+        <w:r>
+          <w:rPr>
+            <w:rStyle w:val="Hyperlink"/>
+            <w:rFonts w:ascii="Times New Roman" w:hAnsi="Times New Roman" w:cs="Times New Roman"/>
+          </w:rPr>
+          <w:t>https://docs.aws.amazon.com/whitepapers/latest/best-practices-wordpress/reference-architecture.html</w:t>
+        </w:r>
+      </w:hyperlink>
+    </w:p>
     <w:sectPr>
-      <w:headerReference w:type="even" r:id="rId7"/>
-      <w:headerReference w:type="default" r:id="rId8"/>
-      <w:headerReference w:type="first" r:id="rId9"/>
+      <w:headerReference w:type="even" r:id="rId10"/>
+      <w:headerReference w:type="default" r:id="rId11"/>
+      <w:headerReference w:type="first" r:id="rId12"/>
       <w:pgSz w:w="12240" w:h="15840"/>
       <w:pgMar w:top="1440" w:right="1440" w:bottom="1440" w:left="1440" w:header="432" w:footer="720" w:gutter="0"/>
       <w:cols w:space="720"/>
@@ -958,9 +1145,9 @@
 <file path=word/numbering.xml><?xml version="1.0" encoding="utf-8"?>
 <w:numbering xmlns:wpc="http://schemas.microsoft.com/office/word/2010/wordprocessingCanvas" xmlns:cx="http://schemas.microsoft.com/office/drawing/2014/chartex" xmlns:cx1="http://schemas.microsoft.com/office/drawing/2015/9/8/chartex" xmlns:cx2="http://schemas.microsoft.com/office/drawing/2015/10/21/chartex" xmlns:cx3="http://schemas.microsoft.com/office/drawing/2016/5/9/chartex" xmlns:cx4="http://schemas.microsoft.com/office/drawing/2016/5/10/chartex" xmlns:cx5="http://schemas.microsoft.com/office/drawing/2016/5/11/chartex" xmlns:cx6="http://schemas.microsoft.com/office/drawing/2016/5/12/chartex" xmlns:cx7="http://schemas.microsoft.com/office/drawing/2016/5/13/chartex" xmlns:cx8="http://schemas.microsoft.com/office/drawing/2016/5/14/chartex" xmlns:mc="http://schemas.openxmlformats.org/markup-compatibility/2006" xmlns:aink="http://schemas.microsoft.com/office/drawing/2016/ink" xmlns:am3d="http://schemas.microsoft.com/office/drawing/2017/model3d" xmlns:o="urn:schemas-microsoft-com:office:office" xmlns:oel="http://schemas.microsoft.com/office/2019/extlst" xmlns:r="http://schemas.openxmlformats.org/officeDocument/2006/relationships" xmlns:m="http://schemas.openxmlformats.org/officeDocument/2006/math" xmlns:v="urn:schemas-microsoft-com:vml" xmlns:wp14="http://schemas.microsoft.com/office/word/2010/wordprocessingDrawing" xmlns:wp="http://schemas.openxmlformats.org/drawingml/2006/wordprocessingDrawing" xmlns:w10="urn:schemas-microsoft-com:office:word" xmlns:w="http://schemas.openxmlformats.org/wordprocessingml/2006/main" xmlns:w14="http://schemas.microsoft.com/office/word/2010/wordml" xmlns:w15="http://schemas.microsoft.com/office/word/2012/wordml" xmlns:w16cex="http://schemas.microsoft.com/office/word/2018/wordml/cex" xmlns:w16cid="http://schemas.microsoft.com/office/word/2016/wordml/cid" xmlns:w16="http://schemas.microsoft.com/office/word/2018/wordml" xmlns:w16du="http://schemas.microsoft.com/office/word/2023/wordml/word16du" xmlns:w16sdtdh="http://schemas.microsoft.com/office/word/2020/wordml/sdtdatahash" xmlns:w16sdtfl="http://schemas.microsoft.com/office/word/2024/wordml/sdtformatlock" xmlns:w16se="http://schemas.microsoft.com/office/word/2015/wordml/symex" xmlns:wpg="http://schemas.microsoft.com/office/word/2010/wordprocessingGroup" xmlns:wpi="http://schemas.microsoft.com/office/word/2010/wordprocessingInk" xmlns:wne="http://schemas.microsoft.com/office/word/2006/wordml" xmlns:wps="http://schemas.microsoft.com/office/word/2010/wordprocessingShape" mc:Ignorable="w14 w15 w16se w16cid w16 w16cex w16sdtdh w16sdtfl w16du wp14">
   <w:abstractNum w:abstractNumId="0" w15:restartNumberingAfterBreak="0">
-    <w:nsid w:val="75CA05EC"/>
+    <w:nsid w:val="6A0334B3"/>
     <w:multiLevelType w:val="hybridMultilevel"/>
-    <w:tmpl w:val="9F4EE8DE"/>
+    <w:tmpl w:val="CEA2CB2C"/>
     <w:lvl w:ilvl="0" w:tplc="04090001">
       <w:start w:val="1"/>
       <w:numFmt w:val="bullet"/>
@@ -1071,6 +1258,119 @@
     </w:lvl>
   </w:abstractNum>
   <w:abstractNum w:abstractNumId="1" w15:restartNumberingAfterBreak="0">
+    <w:nsid w:val="75CA05EC"/>
+    <w:multiLevelType w:val="hybridMultilevel"/>
+    <w:tmpl w:val="9F4EE8DE"/>
+    <w:lvl w:ilvl="0" w:tplc="04090001">
+      <w:start w:val="1"/>
+      <w:numFmt w:val="bullet"/>
+      <w:lvlText w:val=""/>
+      <w:lvlJc w:val="left"/>
+      <w:pPr>
+        <w:ind w:left="720" w:hanging="360"/>
+      </w:pPr>
+      <w:rPr>
+        <w:rFonts w:ascii="Symbol" w:hAnsi="Symbol" w:hint="default"/>
+      </w:rPr>
+    </w:lvl>
+    <w:lvl w:ilvl="1" w:tplc="04090003" w:tentative="1">
+      <w:start w:val="1"/>
+      <w:numFmt w:val="bullet"/>
+      <w:lvlText w:val="o"/>
+      <w:lvlJc w:val="left"/>
+      <w:pPr>
+        <w:ind w:left="1440" w:hanging="360"/>
+      </w:pPr>
+      <w:rPr>
+        <w:rFonts w:ascii="Courier New" w:hAnsi="Courier New" w:cs="Courier New" w:hint="default"/>
+      </w:rPr>
+    </w:lvl>
+    <w:lvl w:ilvl="2" w:tplc="04090005" w:tentative="1">
+      <w:start w:val="1"/>
+      <w:numFmt w:val="bullet"/>
+      <w:lvlText w:val=""/>
+      <w:lvlJc w:val="left"/>
+      <w:pPr>
+        <w:ind w:left="2160" w:hanging="360"/>
+      </w:pPr>
+      <w:rPr>
+        <w:rFonts w:ascii="Wingdings" w:hAnsi="Wingdings" w:hint="default"/>
+      </w:rPr>
+    </w:lvl>
+    <w:lvl w:ilvl="3" w:tplc="04090001" w:tentative="1">
+      <w:start w:val="1"/>
+      <w:numFmt w:val="bullet"/>
+      <w:lvlText w:val=""/>
+      <w:lvlJc w:val="left"/>
+      <w:pPr>
+        <w:ind w:left="2880" w:hanging="360"/>
+      </w:pPr>
+      <w:rPr>
+        <w:rFonts w:ascii="Symbol" w:hAnsi="Symbol" w:hint="default"/>
+      </w:rPr>
+    </w:lvl>
+    <w:lvl w:ilvl="4" w:tplc="04090003" w:tentative="1">
+      <w:start w:val="1"/>
+      <w:numFmt w:val="bullet"/>
+      <w:lvlText w:val="o"/>
+      <w:lvlJc w:val="left"/>
+      <w:pPr>
+        <w:ind w:left="3600" w:hanging="360"/>
+      </w:pPr>
+      <w:rPr>
+        <w:rFonts w:ascii="Courier New" w:hAnsi="Courier New" w:cs="Courier New" w:hint="default"/>
+      </w:rPr>
+    </w:lvl>
+    <w:lvl w:ilvl="5" w:tplc="04090005" w:tentative="1">
+      <w:start w:val="1"/>
+      <w:numFmt w:val="bullet"/>
+      <w:lvlText w:val=""/>
+      <w:lvlJc w:val="left"/>
+      <w:pPr>
+        <w:ind w:left="4320" w:hanging="360"/>
+      </w:pPr>
+      <w:rPr>
+        <w:rFonts w:ascii="Wingdings" w:hAnsi="Wingdings" w:hint="default"/>
+      </w:rPr>
+    </w:lvl>
+    <w:lvl w:ilvl="6" w:tplc="04090001" w:tentative="1">
+      <w:start w:val="1"/>
+      <w:numFmt w:val="bullet"/>
+      <w:lvlText w:val=""/>
+      <w:lvlJc w:val="left"/>
+      <w:pPr>
+        <w:ind w:left="5040" w:hanging="360"/>
+      </w:pPr>
+      <w:rPr>
+        <w:rFonts w:ascii="Symbol" w:hAnsi="Symbol" w:hint="default"/>
+      </w:rPr>
+    </w:lvl>
+    <w:lvl w:ilvl="7" w:tplc="04090003" w:tentative="1">
+      <w:start w:val="1"/>
+      <w:numFmt w:val="bullet"/>
+      <w:lvlText w:val="o"/>
+      <w:lvlJc w:val="left"/>
+      <w:pPr>
+        <w:ind w:left="5760" w:hanging="360"/>
+      </w:pPr>
+      <w:rPr>
+        <w:rFonts w:ascii="Courier New" w:hAnsi="Courier New" w:cs="Courier New" w:hint="default"/>
+      </w:rPr>
+    </w:lvl>
+    <w:lvl w:ilvl="8" w:tplc="04090005" w:tentative="1">
+      <w:start w:val="1"/>
+      <w:numFmt w:val="bullet"/>
+      <w:lvlText w:val=""/>
+      <w:lvlJc w:val="left"/>
+      <w:pPr>
+        <w:ind w:left="6480" w:hanging="360"/>
+      </w:pPr>
+      <w:rPr>
+        <w:rFonts w:ascii="Wingdings" w:hAnsi="Wingdings" w:hint="default"/>
+      </w:rPr>
+    </w:lvl>
+  </w:abstractNum>
+  <w:abstractNum w:abstractNumId="2" w15:restartNumberingAfterBreak="0">
     <w:nsid w:val="7D643919"/>
     <w:multiLevelType w:val="multilevel"/>
     <w:tmpl w:val="5FDE58B0"/>
@@ -1184,9 +1484,12 @@
     </w:lvl>
   </w:abstractNum>
   <w:num w:numId="1" w16cid:durableId="1438908720">
+    <w:abstractNumId w:val="2"/>
+  </w:num>
+  <w:num w:numId="2" w16cid:durableId="1109861801">
     <w:abstractNumId w:val="1"/>
   </w:num>
-  <w:num w:numId="2" w16cid:durableId="1109861801">
+  <w:num w:numId="3" w16cid:durableId="487132426">
     <w:abstractNumId w:val="0"/>
   </w:num>
 </w:numbering>
@@ -2194,6 +2497,41 @@
     <w:unhideWhenUsed/>
     <w:rsid w:val="001E1BAF"/>
   </w:style>
+  <w:style w:type="character" w:styleId="Hyperlink">
+    <w:name w:val="Hyperlink"/>
+    <w:basedOn w:val="DefaultParagraphFont"/>
+    <w:uiPriority w:val="99"/>
+    <w:unhideWhenUsed/>
+    <w:rsid w:val="00F87AD0"/>
+    <w:rPr>
+      <w:color w:val="467886" w:themeColor="hyperlink"/>
+      <w:u w:val="single"/>
+    </w:rPr>
+  </w:style>
+  <w:style w:type="character" w:styleId="UnresolvedMention">
+    <w:name w:val="Unresolved Mention"/>
+    <w:basedOn w:val="DefaultParagraphFont"/>
+    <w:uiPriority w:val="99"/>
+    <w:semiHidden/>
+    <w:unhideWhenUsed/>
+    <w:rsid w:val="00F87AD0"/>
+    <w:rPr>
+      <w:color w:val="605E5C"/>
+      <w:shd w:val="clear" w:color="auto" w:fill="E1DFDD"/>
+    </w:rPr>
+  </w:style>
+  <w:style w:type="character" w:styleId="FollowedHyperlink">
+    <w:name w:val="FollowedHyperlink"/>
+    <w:basedOn w:val="DefaultParagraphFont"/>
+    <w:uiPriority w:val="99"/>
+    <w:semiHidden/>
+    <w:unhideWhenUsed/>
+    <w:rsid w:val="003A4F33"/>
+    <w:rPr>
+      <w:color w:val="96607D" w:themeColor="followedHyperlink"/>
+      <w:u w:val="single"/>
+    </w:rPr>
+  </w:style>
 </w:styles>
 </file>
 

</xml_diff>